<commit_message>
added more info to audio analysis
</commit_message>
<xml_diff>
--- a/Project Files/Acoustic Analyses/Week 9/WriteUp.docx
+++ b/Project Files/Acoustic Analyses/Week 9/WriteUp.docx
@@ -54,18 +54,18 @@
           <w:lang w:eastAsia="en-GB"/>
         </w:rPr>
         <w:drawing>
-          <wp:anchor distT="0" distB="0" distL="114300" distR="114300" simplePos="0" relativeHeight="251658240" behindDoc="0" locked="0" layoutInCell="1" allowOverlap="1" wp14:anchorId="6C3B5FAE" wp14:editId="3CD2796B">
+          <wp:anchor distT="0" distB="0" distL="114300" distR="114300" simplePos="0" relativeHeight="251661312" behindDoc="0" locked="0" layoutInCell="1" allowOverlap="1" wp14:anchorId="2B6A659D" wp14:editId="2BC8F27B">
             <wp:simplePos x="0" y="0"/>
             <wp:positionH relativeFrom="column">
-              <wp:posOffset>-771525</wp:posOffset>
+              <wp:posOffset>3890645</wp:posOffset>
             </wp:positionH>
             <wp:positionV relativeFrom="paragraph">
-              <wp:posOffset>363220</wp:posOffset>
+              <wp:posOffset>654685</wp:posOffset>
             </wp:positionV>
-            <wp:extent cx="3678555" cy="2190750"/>
+            <wp:extent cx="2667635" cy="1588770"/>
             <wp:effectExtent l="0" t="0" r="0" b="0"/>
             <wp:wrapSquare wrapText="bothSides"/>
-            <wp:docPr id="1" name="Picture 1" descr="C:\Users\Rache\Desktop\music analytics\week 9\SteveHolmesChromaHisto.png"/>
+            <wp:docPr id="2" name="Picture 2" descr="C:\Users\Rache\Desktop\music analytics\week 9\KartzChromaHisto.png"/>
             <wp:cNvGraphicFramePr>
               <a:graphicFrameLocks xmlns:a="http://schemas.openxmlformats.org/drawingml/2006/main" noChangeAspect="1"/>
             </wp:cNvGraphicFramePr>
@@ -73,7 +73,7 @@
               <a:graphicData uri="http://schemas.openxmlformats.org/drawingml/2006/picture">
                 <pic:pic xmlns:pic="http://schemas.openxmlformats.org/drawingml/2006/picture">
                   <pic:nvPicPr>
-                    <pic:cNvPr id="0" name="Picture 1" descr="C:\Users\Rache\Desktop\music analytics\week 9\SteveHolmesChromaHisto.png"/>
+                    <pic:cNvPr id="0" name="Picture 2" descr="C:\Users\Rache\Desktop\music analytics\week 9\KartzChromaHisto.png"/>
                     <pic:cNvPicPr>
                       <a:picLocks noChangeAspect="1" noChangeArrowheads="1"/>
                     </pic:cNvPicPr>
@@ -94,7 +94,7 @@
                   <pic:spPr bwMode="auto">
                     <a:xfrm>
                       <a:off x="0" y="0"/>
-                      <a:ext cx="3678555" cy="2190750"/>
+                      <a:ext cx="2667635" cy="1588770"/>
                     </a:xfrm>
                     <a:prstGeom prst="rect">
                       <a:avLst/>
@@ -120,23 +120,23 @@
         <w:rPr>
           <w:rFonts w:ascii="Times New Roman" w:hAnsi="Times New Roman" w:cs="Times New Roman"/>
           <w:noProof/>
-          <w:sz w:val="28"/>
-          <w:szCs w:val="28"/>
+          <w:sz w:val="24"/>
+          <w:szCs w:val="24"/>
           <w:lang w:eastAsia="en-GB"/>
         </w:rPr>
         <w:drawing>
-          <wp:anchor distT="0" distB="0" distL="114300" distR="114300" simplePos="0" relativeHeight="251659264" behindDoc="0" locked="0" layoutInCell="1" allowOverlap="1" wp14:anchorId="7188C43A" wp14:editId="26DCD46A">
+          <wp:anchor distT="0" distB="0" distL="114300" distR="114300" simplePos="0" relativeHeight="251660288" behindDoc="0" locked="0" layoutInCell="1" allowOverlap="1" wp14:anchorId="7A97F7BF" wp14:editId="3308441D">
             <wp:simplePos x="0" y="0"/>
             <wp:positionH relativeFrom="column">
-              <wp:posOffset>2905125</wp:posOffset>
+              <wp:posOffset>1513840</wp:posOffset>
             </wp:positionH>
             <wp:positionV relativeFrom="paragraph">
-              <wp:posOffset>367030</wp:posOffset>
+              <wp:posOffset>654050</wp:posOffset>
             </wp:positionV>
-            <wp:extent cx="3371850" cy="2007870"/>
-            <wp:effectExtent l="0" t="0" r="0" b="0"/>
-            <wp:wrapSquare wrapText="bothSides"/>
-            <wp:docPr id="2" name="Picture 2" descr="C:\Users\Rache\Desktop\music analytics\week 9\KartzChromaHisto.png"/>
+            <wp:extent cx="2671445" cy="1590675"/>
+            <wp:effectExtent l="0" t="0" r="0" b="9525"/>
+            <wp:wrapTopAndBottom/>
+            <wp:docPr id="3" name="Picture 3" descr="C:\Users\Rache\Desktop\music analytics\week 9\303ChromaHisto.png"/>
             <wp:cNvGraphicFramePr>
               <a:graphicFrameLocks xmlns:a="http://schemas.openxmlformats.org/drawingml/2006/main" noChangeAspect="1"/>
             </wp:cNvGraphicFramePr>
@@ -144,7 +144,7 @@
               <a:graphicData uri="http://schemas.openxmlformats.org/drawingml/2006/picture">
                 <pic:pic xmlns:pic="http://schemas.openxmlformats.org/drawingml/2006/picture">
                   <pic:nvPicPr>
-                    <pic:cNvPr id="0" name="Picture 2" descr="C:\Users\Rache\Desktop\music analytics\week 9\KartzChromaHisto.png"/>
+                    <pic:cNvPr id="0" name="Picture 3" descr="C:\Users\Rache\Desktop\music analytics\week 9\303ChromaHisto.png"/>
                     <pic:cNvPicPr>
                       <a:picLocks noChangeAspect="1" noChangeArrowheads="1"/>
                     </pic:cNvPicPr>
@@ -165,7 +165,7 @@
                   <pic:spPr bwMode="auto">
                     <a:xfrm>
                       <a:off x="0" y="0"/>
-                      <a:ext cx="3371850" cy="2007870"/>
+                      <a:ext cx="2671445" cy="1590675"/>
                     </a:xfrm>
                     <a:prstGeom prst="rect">
                       <a:avLst/>
@@ -190,61 +190,24 @@
       <w:r>
         <w:rPr>
           <w:rFonts w:ascii="Times New Roman" w:hAnsi="Times New Roman" w:cs="Times New Roman"/>
+          <w:noProof/>
           <w:sz w:val="28"/>
           <w:szCs w:val="28"/>
-        </w:rPr>
-        <w:t>Rock Song                                                                     Hip Hop Song</w:t>
-      </w:r>
-    </w:p>
-    <w:p>
-      <w:pPr>
-        <w:rPr>
-          <w:rFonts w:ascii="Times New Roman" w:hAnsi="Times New Roman" w:cs="Times New Roman"/>
-          <w:sz w:val="28"/>
-          <w:szCs w:val="28"/>
-        </w:rPr>
-      </w:pPr>
-    </w:p>
-    <w:p>
-      <w:pPr>
-        <w:jc w:val="center"/>
-        <w:rPr>
-          <w:rFonts w:ascii="Times New Roman" w:hAnsi="Times New Roman" w:cs="Times New Roman"/>
-          <w:sz w:val="28"/>
-          <w:szCs w:val="28"/>
-        </w:rPr>
-      </w:pPr>
-      <w:r>
-        <w:rPr>
-          <w:rFonts w:ascii="Times New Roman" w:hAnsi="Times New Roman" w:cs="Times New Roman"/>
-          <w:sz w:val="28"/>
-          <w:szCs w:val="28"/>
-        </w:rPr>
-        <w:t>Electronic Song</w:t>
-      </w:r>
-    </w:p>
-    <w:p>
-      <w:pPr>
-        <w:jc w:val="center"/>
-        <w:rPr>
-          <w:rFonts w:ascii="Times New Roman" w:hAnsi="Times New Roman" w:cs="Times New Roman"/>
-          <w:sz w:val="24"/>
-          <w:szCs w:val="24"/>
-        </w:rPr>
-      </w:pPr>
-      <w:r>
-        <w:rPr>
-          <w:rFonts w:ascii="Times New Roman" w:hAnsi="Times New Roman" w:cs="Times New Roman"/>
-          <w:noProof/>
-          <w:sz w:val="24"/>
-          <w:szCs w:val="24"/>
           <w:lang w:eastAsia="en-GB"/>
         </w:rPr>
         <w:drawing>
-          <wp:inline distT="0" distB="0" distL="0" distR="0" wp14:anchorId="618D31D3" wp14:editId="00BD5B4D">
-            <wp:extent cx="3914775" cy="2331194"/>
-            <wp:effectExtent l="0" t="0" r="0" b="0"/>
-            <wp:docPr id="3" name="Picture 3" descr="C:\Users\Rache\Desktop\music analytics\week 9\303ChromaHisto.png"/>
+          <wp:anchor distT="0" distB="0" distL="114300" distR="114300" simplePos="0" relativeHeight="251658240" behindDoc="0" locked="0" layoutInCell="1" allowOverlap="1" wp14:anchorId="5F29CB66" wp14:editId="616CF11A">
+            <wp:simplePos x="0" y="0"/>
+            <wp:positionH relativeFrom="column">
+              <wp:posOffset>-771525</wp:posOffset>
+            </wp:positionH>
+            <wp:positionV relativeFrom="paragraph">
+              <wp:posOffset>650875</wp:posOffset>
+            </wp:positionV>
+            <wp:extent cx="2556510" cy="1522730"/>
+            <wp:effectExtent l="0" t="0" r="0" b="1270"/>
+            <wp:wrapSquare wrapText="bothSides"/>
+            <wp:docPr id="1" name="Picture 1" descr="C:\Users\Rache\Desktop\music analytics\week 9\SteveHolmesChromaHisto.png"/>
             <wp:cNvGraphicFramePr>
               <a:graphicFrameLocks xmlns:a="http://schemas.openxmlformats.org/drawingml/2006/main" noChangeAspect="1"/>
             </wp:cNvGraphicFramePr>
@@ -252,7 +215,7 @@
               <a:graphicData uri="http://schemas.openxmlformats.org/drawingml/2006/picture">
                 <pic:pic xmlns:pic="http://schemas.openxmlformats.org/drawingml/2006/picture">
                   <pic:nvPicPr>
-                    <pic:cNvPr id="0" name="Picture 3" descr="C:\Users\Rache\Desktop\music analytics\week 9\303ChromaHisto.png"/>
+                    <pic:cNvPr id="0" name="Picture 1" descr="C:\Users\Rache\Desktop\music analytics\week 9\SteveHolmesChromaHisto.png"/>
                     <pic:cNvPicPr>
                       <a:picLocks noChangeAspect="1" noChangeArrowheads="1"/>
                     </pic:cNvPicPr>
@@ -273,7 +236,7 @@
                   <pic:spPr bwMode="auto">
                     <a:xfrm>
                       <a:off x="0" y="0"/>
-                      <a:ext cx="3922523" cy="2335808"/>
+                      <a:ext cx="2556510" cy="1522730"/>
                     </a:xfrm>
                     <a:prstGeom prst="rect">
                       <a:avLst/>
@@ -286,9 +249,50 @@
                 </pic:pic>
               </a:graphicData>
             </a:graphic>
-          </wp:inline>
+            <wp14:sizeRelH relativeFrom="page">
+              <wp14:pctWidth>0</wp14:pctWidth>
+            </wp14:sizeRelH>
+            <wp14:sizeRelV relativeFrom="page">
+              <wp14:pctHeight>0</wp14:pctHeight>
+            </wp14:sizeRelV>
+          </wp:anchor>
         </w:drawing>
       </w:r>
+      <w:r>
+        <w:rPr>
+          <w:rFonts w:ascii="Times New Roman" w:hAnsi="Times New Roman" w:cs="Times New Roman"/>
+          <w:sz w:val="28"/>
+          <w:szCs w:val="28"/>
+        </w:rPr>
+        <w:t xml:space="preserve">Rock Song                                      </w:t>
+      </w:r>
+      <w:r>
+        <w:rPr>
+          <w:rFonts w:ascii="Times New Roman" w:hAnsi="Times New Roman" w:cs="Times New Roman"/>
+          <w:sz w:val="28"/>
+          <w:szCs w:val="28"/>
+        </w:rPr>
+        <w:t>Electronic song</w:t>
+      </w:r>
+      <w:r>
+        <w:rPr>
+          <w:rFonts w:ascii="Times New Roman" w:hAnsi="Times New Roman" w:cs="Times New Roman"/>
+          <w:sz w:val="28"/>
+          <w:szCs w:val="28"/>
+        </w:rPr>
+        <w:t xml:space="preserve">                               Hip Hop Song</w:t>
+      </w:r>
+    </w:p>
+    <w:p>
+      <w:pPr>
+        <w:rPr>
+          <w:rFonts w:ascii="Times New Roman" w:hAnsi="Times New Roman" w:cs="Times New Roman"/>
+          <w:sz w:val="28"/>
+          <w:szCs w:val="28"/>
+        </w:rPr>
+      </w:pPr>
+      <w:bookmarkStart w:id="0" w:name="_GoBack"/>
+      <w:bookmarkEnd w:id="0"/>
     </w:p>
     <w:p>
       <w:pPr>
@@ -388,16 +392,7 @@
           <w:sz w:val="24"/>
           <w:szCs w:val="24"/>
         </w:rPr>
-        <w:t xml:space="preserve"> hip-hop track contains the lowest energy levels of the three tracks – which becomes apparent when listening to the track as it sounds much more </w:t>
-      </w:r>
-      <w:r>
-        <w:rPr>
-          <w:rFonts w:ascii="Times New Roman" w:hAnsi="Times New Roman" w:cs="Times New Roman"/>
-          <w:sz w:val="24"/>
-          <w:szCs w:val="24"/>
-        </w:rPr>
-        <w:lastRenderedPageBreak/>
-        <w:t>“mellow” than the other two tracks.</w:t>
+        <w:t xml:space="preserve"> hip-hop track contains the lowest energy levels of the three tracks – which becomes apparent when listening to the track as it sounds much more “mellow” than the other two tracks.</w:t>
       </w:r>
       <w:r>
         <w:rPr>
@@ -433,8 +428,6 @@
         </w:rPr>
         <w:t xml:space="preserve"> however it does maintain some data over higher energy levels. The A note in particular appears to contain somewhat similar amounts of data over the various levels of energy.</w:t>
       </w:r>
-      <w:bookmarkStart w:id="0" w:name="_GoBack"/>
-      <w:bookmarkEnd w:id="0"/>
     </w:p>
     <w:sectPr>
       <w:pgSz w:w="11906" w:h="16838"/>

</xml_diff>